<commit_message>
Services, Rooms page, Testing log
Services page can scale
Services page elements can now fade in and out
changed images used on services page
Room pages scaling and sizing has been changed
Added to testing log
</commit_message>
<xml_diff>
--- a/testinglog.docx
+++ b/testinglog.docx
@@ -631,6 +631,15 @@
             <w:pPr>
               <w:cnfStyle w:val="000000000000" w:firstRow="0" w:lastRow="0" w:firstColumn="0" w:lastColumn="0" w:oddVBand="0" w:evenVBand="0" w:oddHBand="0" w:evenHBand="0" w:firstRowFirstColumn="0" w:firstRowLastColumn="0" w:lastRowFirstColumn="0" w:lastRowLastColumn="0"/>
             </w:pPr>
+            <w:r>
+              <w:t>Services page load</w:t>
+            </w:r>
+            <w:r>
+              <w:t>s</w:t>
+            </w:r>
+            <w:r>
+              <w:t xml:space="preserve"> all content that has been added to it.</w:t>
+            </w:r>
           </w:p>
         </w:tc>
         <w:tc>
@@ -641,6 +650,9 @@
             <w:pPr>
               <w:cnfStyle w:val="000000000000" w:firstRow="0" w:lastRow="0" w:firstColumn="0" w:lastColumn="0" w:oddVBand="0" w:evenVBand="0" w:oddHBand="0" w:evenHBand="0" w:firstRowFirstColumn="0" w:firstRowLastColumn="0" w:lastRowFirstColumn="0" w:lastRowLastColumn="0"/>
             </w:pPr>
+            <w:r>
+              <w:t>Yes</w:t>
+            </w:r>
           </w:p>
         </w:tc>
         <w:tc>
@@ -651,6 +663,9 @@
             <w:pPr>
               <w:cnfStyle w:val="000000000000" w:firstRow="0" w:lastRow="0" w:firstColumn="0" w:lastColumn="0" w:oddVBand="0" w:evenVBand="0" w:oddHBand="0" w:evenHBand="0" w:firstRowFirstColumn="0" w:firstRowLastColumn="0" w:lastRowFirstColumn="0" w:lastRowLastColumn="0"/>
             </w:pPr>
+            <w:r>
+              <w:t>N/A</w:t>
+            </w:r>
           </w:p>
         </w:tc>
         <w:tc>
@@ -661,6 +676,9 @@
             <w:pPr>
               <w:cnfStyle w:val="000000000000" w:firstRow="0" w:lastRow="0" w:firstColumn="0" w:lastColumn="0" w:oddVBand="0" w:evenVBand="0" w:oddHBand="0" w:evenHBand="0" w:firstRowFirstColumn="0" w:firstRowLastColumn="0" w:lastRowFirstColumn="0" w:lastRowLastColumn="0"/>
             </w:pPr>
+            <w:r>
+              <w:t>07/05/2023</w:t>
+            </w:r>
           </w:p>
         </w:tc>
       </w:tr>
@@ -688,7 +706,7 @@
               <w:cnfStyle w:val="000000100000" w:firstRow="0" w:lastRow="0" w:firstColumn="0" w:lastColumn="0" w:oddVBand="0" w:evenVBand="0" w:oddHBand="1" w:evenHBand="0" w:firstRowFirstColumn="0" w:firstRowLastColumn="0" w:lastRowFirstColumn="0" w:lastRowLastColumn="0"/>
             </w:pPr>
             <w:r>
-              <w:t>Function rooms page loads content and styles.</w:t>
+              <w:t>Service page content fade-in.</w:t>
             </w:r>
           </w:p>
         </w:tc>
@@ -701,7 +719,7 @@
               <w:cnfStyle w:val="000000100000" w:firstRow="0" w:lastRow="0" w:firstColumn="0" w:lastColumn="0" w:oddVBand="0" w:evenVBand="0" w:oddHBand="1" w:evenHBand="0" w:firstRowFirstColumn="0" w:firstRowLastColumn="0" w:lastRowFirstColumn="0" w:lastRowLastColumn="0"/>
             </w:pPr>
             <w:r>
-              <w:t>Function rooms page should load all content that has been added to it.</w:t>
+              <w:t xml:space="preserve">The content on the service page should fade in and out as the user scrolls up and down. </w:t>
             </w:r>
           </w:p>
         </w:tc>
@@ -713,6 +731,9 @@
             <w:pPr>
               <w:cnfStyle w:val="000000100000" w:firstRow="0" w:lastRow="0" w:firstColumn="0" w:lastColumn="0" w:oddVBand="0" w:evenVBand="0" w:oddHBand="1" w:evenHBand="0" w:firstRowFirstColumn="0" w:firstRowLastColumn="0" w:lastRowFirstColumn="0" w:lastRowLastColumn="0"/>
             </w:pPr>
+            <w:r>
+              <w:t>The content the service page is missing.</w:t>
+            </w:r>
           </w:p>
         </w:tc>
         <w:tc>
@@ -723,6 +744,9 @@
             <w:pPr>
               <w:cnfStyle w:val="000000100000" w:firstRow="0" w:lastRow="0" w:firstColumn="0" w:lastColumn="0" w:oddVBand="0" w:evenVBand="0" w:oddHBand="1" w:evenHBand="0" w:firstRowFirstColumn="0" w:firstRowLastColumn="0" w:lastRowFirstColumn="0" w:lastRowLastColumn="0"/>
             </w:pPr>
+            <w:r>
+              <w:t>No</w:t>
+            </w:r>
           </w:p>
         </w:tc>
         <w:tc>
@@ -733,6 +757,9 @@
             <w:pPr>
               <w:cnfStyle w:val="000000100000" w:firstRow="0" w:lastRow="0" w:firstColumn="0" w:lastColumn="0" w:oddVBand="0" w:evenVBand="0" w:oddHBand="1" w:evenHBand="0" w:firstRowFirstColumn="0" w:firstRowLastColumn="0" w:lastRowFirstColumn="0" w:lastRowLastColumn="0"/>
             </w:pPr>
+            <w:r>
+              <w:t>Renamed some IDs to match the java script file.</w:t>
+            </w:r>
           </w:p>
         </w:tc>
         <w:tc>
@@ -743,6 +770,9 @@
             <w:pPr>
               <w:cnfStyle w:val="000000100000" w:firstRow="0" w:lastRow="0" w:firstColumn="0" w:lastColumn="0" w:oddVBand="0" w:evenVBand="0" w:oddHBand="1" w:evenHBand="0" w:firstRowFirstColumn="0" w:firstRowLastColumn="0" w:lastRowFirstColumn="0" w:lastRowLastColumn="0"/>
             </w:pPr>
+            <w:r>
+              <w:t>07/05/2023</w:t>
+            </w:r>
           </w:p>
         </w:tc>
       </w:tr>
@@ -754,7 +784,7 @@
           </w:tcPr>
           <w:p>
             <w:r>
-              <w:t>8</w:t>
+              <w:t>7.1</w:t>
             </w:r>
           </w:p>
         </w:tc>
@@ -767,7 +797,7 @@
               <w:cnfStyle w:val="000000000000" w:firstRow="0" w:lastRow="0" w:firstColumn="0" w:lastColumn="0" w:oddVBand="0" w:evenVBand="0" w:oddHBand="0" w:evenHBand="0" w:firstRowFirstColumn="0" w:firstRowLastColumn="0" w:lastRowFirstColumn="0" w:lastRowLastColumn="0"/>
             </w:pPr>
             <w:r>
-              <w:t xml:space="preserve"> Query sent page loads content and styles.</w:t>
+              <w:t>Service page content fade-in.</w:t>
             </w:r>
           </w:p>
         </w:tc>
@@ -780,7 +810,7 @@
               <w:cnfStyle w:val="000000000000" w:firstRow="0" w:lastRow="0" w:firstColumn="0" w:lastColumn="0" w:oddVBand="0" w:evenVBand="0" w:oddHBand="0" w:evenHBand="0" w:firstRowFirstColumn="0" w:firstRowLastColumn="0" w:lastRowFirstColumn="0" w:lastRowLastColumn="0"/>
             </w:pPr>
             <w:r>
-              <w:t>Query sent rooms page should load all content that has been added to it.</w:t>
+              <w:t>The content on the service page should fade in and out as the user scrolls up and down.</w:t>
             </w:r>
           </w:p>
         </w:tc>
@@ -792,6 +822,21 @@
             <w:pPr>
               <w:cnfStyle w:val="000000000000" w:firstRow="0" w:lastRow="0" w:firstColumn="0" w:lastColumn="0" w:oddVBand="0" w:evenVBand="0" w:oddHBand="0" w:evenHBand="0" w:firstRowFirstColumn="0" w:firstRowLastColumn="0" w:lastRowFirstColumn="0" w:lastRowLastColumn="0"/>
             </w:pPr>
+            <w:r>
+              <w:t>The content on the service page</w:t>
+            </w:r>
+            <w:r>
+              <w:t xml:space="preserve"> </w:t>
+            </w:r>
+            <w:r>
+              <w:t>fade</w:t>
+            </w:r>
+            <w:r>
+              <w:t>s</w:t>
+            </w:r>
+            <w:r>
+              <w:t xml:space="preserve"> in and out as the user scrolls up and down.</w:t>
+            </w:r>
           </w:p>
         </w:tc>
         <w:tc>
@@ -802,6 +847,9 @@
             <w:pPr>
               <w:cnfStyle w:val="000000000000" w:firstRow="0" w:lastRow="0" w:firstColumn="0" w:lastColumn="0" w:oddVBand="0" w:evenVBand="0" w:oddHBand="0" w:evenHBand="0" w:firstRowFirstColumn="0" w:firstRowLastColumn="0" w:lastRowFirstColumn="0" w:lastRowLastColumn="0"/>
             </w:pPr>
+            <w:r>
+              <w:t>Yes</w:t>
+            </w:r>
           </w:p>
         </w:tc>
         <w:tc>
@@ -812,6 +860,9 @@
             <w:pPr>
               <w:cnfStyle w:val="000000000000" w:firstRow="0" w:lastRow="0" w:firstColumn="0" w:lastColumn="0" w:oddVBand="0" w:evenVBand="0" w:oddHBand="0" w:evenHBand="0" w:firstRowFirstColumn="0" w:firstRowLastColumn="0" w:lastRowFirstColumn="0" w:lastRowLastColumn="0"/>
             </w:pPr>
+            <w:r>
+              <w:t>N/A</w:t>
+            </w:r>
           </w:p>
         </w:tc>
         <w:tc>
@@ -822,6 +873,9 @@
             <w:pPr>
               <w:cnfStyle w:val="000000000000" w:firstRow="0" w:lastRow="0" w:firstColumn="0" w:lastColumn="0" w:oddVBand="0" w:evenVBand="0" w:oddHBand="0" w:evenHBand="0" w:firstRowFirstColumn="0" w:firstRowLastColumn="0" w:lastRowFirstColumn="0" w:lastRowLastColumn="0"/>
             </w:pPr>
+            <w:r>
+              <w:t>07/05/2023</w:t>
+            </w:r>
           </w:p>
         </w:tc>
       </w:tr>
@@ -836,7 +890,7 @@
           </w:tcPr>
           <w:p>
             <w:r>
-              <w:t>9</w:t>
+              <w:t>8</w:t>
             </w:r>
           </w:p>
         </w:tc>
@@ -849,7 +903,7 @@
               <w:cnfStyle w:val="000000100000" w:firstRow="0" w:lastRow="0" w:firstColumn="0" w:lastColumn="0" w:oddVBand="0" w:evenVBand="0" w:oddHBand="1" w:evenHBand="0" w:firstRowFirstColumn="0" w:firstRowLastColumn="0" w:lastRowFirstColumn="0" w:lastRowLastColumn="0"/>
             </w:pPr>
             <w:r>
-              <w:t>Home page scalability</w:t>
+              <w:t>Function rooms page loads content and styles.</w:t>
             </w:r>
           </w:p>
         </w:tc>
@@ -862,7 +916,7 @@
               <w:cnfStyle w:val="000000100000" w:firstRow="0" w:lastRow="0" w:firstColumn="0" w:lastColumn="0" w:oddVBand="0" w:evenVBand="0" w:oddHBand="1" w:evenHBand="0" w:firstRowFirstColumn="0" w:firstRowLastColumn="0" w:lastRowFirstColumn="0" w:lastRowLastColumn="0"/>
             </w:pPr>
             <w:r>
-              <w:t>Home page should be scalable when web browser shrinks.</w:t>
+              <w:t>Function rooms page should load all content that has been added to it.</w:t>
             </w:r>
           </w:p>
         </w:tc>
@@ -875,7 +929,13 @@
               <w:cnfStyle w:val="000000100000" w:firstRow="0" w:lastRow="0" w:firstColumn="0" w:lastColumn="0" w:oddVBand="0" w:evenVBand="0" w:oddHBand="1" w:evenHBand="0" w:firstRowFirstColumn="0" w:firstRowLastColumn="0" w:lastRowFirstColumn="0" w:lastRowLastColumn="0"/>
             </w:pPr>
             <w:r>
-              <w:t>Home page is scalable when web browser shrinks.</w:t>
+              <w:t>Function rooms page load</w:t>
+            </w:r>
+            <w:r>
+              <w:t xml:space="preserve">s </w:t>
+            </w:r>
+            <w:r>
+              <w:t>all content that has been added to it.</w:t>
             </w:r>
           </w:p>
         </w:tc>
@@ -914,7 +974,7 @@
               <w:cnfStyle w:val="000000100000" w:firstRow="0" w:lastRow="0" w:firstColumn="0" w:lastColumn="0" w:oddVBand="0" w:evenVBand="0" w:oddHBand="1" w:evenHBand="0" w:firstRowFirstColumn="0" w:firstRowLastColumn="0" w:lastRowFirstColumn="0" w:lastRowLastColumn="0"/>
             </w:pPr>
             <w:r>
-              <w:t>05/04/2023</w:t>
+              <w:t>07/05/2023</w:t>
             </w:r>
           </w:p>
         </w:tc>
@@ -927,7 +987,7 @@
           </w:tcPr>
           <w:p>
             <w:r>
-              <w:t>10</w:t>
+              <w:t>9</w:t>
             </w:r>
           </w:p>
         </w:tc>
@@ -940,7 +1000,7 @@
               <w:cnfStyle w:val="000000000000" w:firstRow="0" w:lastRow="0" w:firstColumn="0" w:lastColumn="0" w:oddVBand="0" w:evenVBand="0" w:oddHBand="0" w:evenHBand="0" w:firstRowFirstColumn="0" w:firstRowLastColumn="0" w:lastRowFirstColumn="0" w:lastRowLastColumn="0"/>
             </w:pPr>
             <w:r>
-              <w:t>About page scalability</w:t>
+              <w:t xml:space="preserve"> Query sent page loads content and styles.</w:t>
             </w:r>
           </w:p>
         </w:tc>
@@ -953,7 +1013,7 @@
               <w:cnfStyle w:val="000000000000" w:firstRow="0" w:lastRow="0" w:firstColumn="0" w:lastColumn="0" w:oddVBand="0" w:evenVBand="0" w:oddHBand="0" w:evenHBand="0" w:firstRowFirstColumn="0" w:firstRowLastColumn="0" w:lastRowFirstColumn="0" w:lastRowLastColumn="0"/>
             </w:pPr>
             <w:r>
-              <w:t>About page should be scalable when web browser shrinks.</w:t>
+              <w:t>Query sent rooms page should load all content that has been added to it.</w:t>
             </w:r>
           </w:p>
         </w:tc>
@@ -965,9 +1025,6 @@
             <w:pPr>
               <w:cnfStyle w:val="000000000000" w:firstRow="0" w:lastRow="0" w:firstColumn="0" w:lastColumn="0" w:oddVBand="0" w:evenVBand="0" w:oddHBand="0" w:evenHBand="0" w:firstRowFirstColumn="0" w:firstRowLastColumn="0" w:lastRowFirstColumn="0" w:lastRowLastColumn="0"/>
             </w:pPr>
-            <w:r>
-              <w:t>About page is scalable when web browser shrinks.</w:t>
-            </w:r>
           </w:p>
         </w:tc>
         <w:tc>
@@ -978,9 +1035,6 @@
             <w:pPr>
               <w:cnfStyle w:val="000000000000" w:firstRow="0" w:lastRow="0" w:firstColumn="0" w:lastColumn="0" w:oddVBand="0" w:evenVBand="0" w:oddHBand="0" w:evenHBand="0" w:firstRowFirstColumn="0" w:firstRowLastColumn="0" w:lastRowFirstColumn="0" w:lastRowLastColumn="0"/>
             </w:pPr>
-            <w:r>
-              <w:t>Yes</w:t>
-            </w:r>
           </w:p>
         </w:tc>
         <w:tc>
@@ -991,9 +1045,6 @@
             <w:pPr>
               <w:cnfStyle w:val="000000000000" w:firstRow="0" w:lastRow="0" w:firstColumn="0" w:lastColumn="0" w:oddVBand="0" w:evenVBand="0" w:oddHBand="0" w:evenHBand="0" w:firstRowFirstColumn="0" w:firstRowLastColumn="0" w:lastRowFirstColumn="0" w:lastRowLastColumn="0"/>
             </w:pPr>
-            <w:r>
-              <w:t>N/A</w:t>
-            </w:r>
           </w:p>
         </w:tc>
         <w:tc>
@@ -1004,9 +1055,6 @@
             <w:pPr>
               <w:cnfStyle w:val="000000000000" w:firstRow="0" w:lastRow="0" w:firstColumn="0" w:lastColumn="0" w:oddVBand="0" w:evenVBand="0" w:oddHBand="0" w:evenHBand="0" w:firstRowFirstColumn="0" w:firstRowLastColumn="0" w:lastRowFirstColumn="0" w:lastRowLastColumn="0"/>
             </w:pPr>
-            <w:r>
-              <w:t>05/04/2023</w:t>
-            </w:r>
           </w:p>
         </w:tc>
       </w:tr>
@@ -1021,10 +1069,8 @@
           </w:tcPr>
           <w:p>
             <w:r>
-              <w:t>1</w:t>
-            </w:r>
-            <w:r>
-              <w:t>1</w:t>
+              <w:lastRenderedPageBreak/>
+              <w:t>10</w:t>
             </w:r>
           </w:p>
         </w:tc>
@@ -1037,7 +1083,7 @@
               <w:cnfStyle w:val="000000100000" w:firstRow="0" w:lastRow="0" w:firstColumn="0" w:lastColumn="0" w:oddVBand="0" w:evenVBand="0" w:oddHBand="1" w:evenHBand="0" w:firstRowFirstColumn="0" w:firstRowLastColumn="0" w:lastRowFirstColumn="0" w:lastRowLastColumn="0"/>
             </w:pPr>
             <w:r>
-              <w:t>Map page scalability</w:t>
+              <w:t>Home page scalability</w:t>
             </w:r>
           </w:p>
         </w:tc>
@@ -1050,7 +1096,7 @@
               <w:cnfStyle w:val="000000100000" w:firstRow="0" w:lastRow="0" w:firstColumn="0" w:lastColumn="0" w:oddVBand="0" w:evenVBand="0" w:oddHBand="1" w:evenHBand="0" w:firstRowFirstColumn="0" w:firstRowLastColumn="0" w:lastRowFirstColumn="0" w:lastRowLastColumn="0"/>
             </w:pPr>
             <w:r>
-              <w:t>Map page should be scalable when web browser shrinks.</w:t>
+              <w:t>Home page should be scalable when web browser shrinks.</w:t>
             </w:r>
           </w:p>
         </w:tc>
@@ -1063,7 +1109,7 @@
               <w:cnfStyle w:val="000000100000" w:firstRow="0" w:lastRow="0" w:firstColumn="0" w:lastColumn="0" w:oddVBand="0" w:evenVBand="0" w:oddHBand="1" w:evenHBand="0" w:firstRowFirstColumn="0" w:firstRowLastColumn="0" w:lastRowFirstColumn="0" w:lastRowLastColumn="0"/>
             </w:pPr>
             <w:r>
-              <w:t>Map page is scalable when web browser shrinks.</w:t>
+              <w:t>Home page is scalable when web browser shrinks.</w:t>
             </w:r>
           </w:p>
         </w:tc>
@@ -1115,11 +1161,7 @@
           </w:tcPr>
           <w:p>
             <w:r>
-              <w:lastRenderedPageBreak/>
-              <w:t>1</w:t>
-            </w:r>
-            <w:r>
-              <w:t>2</w:t>
+              <w:t>11</w:t>
             </w:r>
           </w:p>
         </w:tc>
@@ -1132,7 +1174,7 @@
               <w:cnfStyle w:val="000000000000" w:firstRow="0" w:lastRow="0" w:firstColumn="0" w:lastColumn="0" w:oddVBand="0" w:evenVBand="0" w:oddHBand="0" w:evenHBand="0" w:firstRowFirstColumn="0" w:firstRowLastColumn="0" w:lastRowFirstColumn="0" w:lastRowLastColumn="0"/>
             </w:pPr>
             <w:r>
-              <w:t>Rooms page scalability</w:t>
+              <w:t>About page scalability</w:t>
             </w:r>
           </w:p>
         </w:tc>
@@ -1145,7 +1187,7 @@
               <w:cnfStyle w:val="000000000000" w:firstRow="0" w:lastRow="0" w:firstColumn="0" w:lastColumn="0" w:oddVBand="0" w:evenVBand="0" w:oddHBand="0" w:evenHBand="0" w:firstRowFirstColumn="0" w:firstRowLastColumn="0" w:lastRowFirstColumn="0" w:lastRowLastColumn="0"/>
             </w:pPr>
             <w:r>
-              <w:t>Rooms page should be scalable when web browser shrinks.</w:t>
+              <w:t>About page should be scalable when web browser shrinks.</w:t>
             </w:r>
           </w:p>
         </w:tc>
@@ -1158,7 +1200,7 @@
               <w:cnfStyle w:val="000000000000" w:firstRow="0" w:lastRow="0" w:firstColumn="0" w:lastColumn="0" w:oddVBand="0" w:evenVBand="0" w:oddHBand="0" w:evenHBand="0" w:firstRowFirstColumn="0" w:firstRowLastColumn="0" w:lastRowFirstColumn="0" w:lastRowLastColumn="0"/>
             </w:pPr>
             <w:r>
-              <w:t>Rooms page is scalable when web browser shrinks.</w:t>
+              <w:t>About page is scalable when web browser shrinks.</w:t>
             </w:r>
           </w:p>
         </w:tc>
@@ -1213,10 +1255,7 @@
           </w:tcPr>
           <w:p>
             <w:r>
-              <w:t>1</w:t>
-            </w:r>
-            <w:r>
-              <w:t>3</w:t>
+              <w:t>12</w:t>
             </w:r>
           </w:p>
         </w:tc>
@@ -1229,7 +1268,7 @@
               <w:cnfStyle w:val="000000100000" w:firstRow="0" w:lastRow="0" w:firstColumn="0" w:lastColumn="0" w:oddVBand="0" w:evenVBand="0" w:oddHBand="1" w:evenHBand="0" w:firstRowFirstColumn="0" w:firstRowLastColumn="0" w:lastRowFirstColumn="0" w:lastRowLastColumn="0"/>
             </w:pPr>
             <w:r>
-              <w:t>Contact page scalability</w:t>
+              <w:t>Map page scalability</w:t>
             </w:r>
           </w:p>
         </w:tc>
@@ -1242,7 +1281,7 @@
               <w:cnfStyle w:val="000000100000" w:firstRow="0" w:lastRow="0" w:firstColumn="0" w:lastColumn="0" w:oddVBand="0" w:evenVBand="0" w:oddHBand="1" w:evenHBand="0" w:firstRowFirstColumn="0" w:firstRowLastColumn="0" w:lastRowFirstColumn="0" w:lastRowLastColumn="0"/>
             </w:pPr>
             <w:r>
-              <w:t>Contact page should be scalable when web browser shrinks.</w:t>
+              <w:t>Map page should be scalable when web browser shrinks.</w:t>
             </w:r>
           </w:p>
         </w:tc>
@@ -1255,7 +1294,7 @@
               <w:cnfStyle w:val="000000100000" w:firstRow="0" w:lastRow="0" w:firstColumn="0" w:lastColumn="0" w:oddVBand="0" w:evenVBand="0" w:oddHBand="1" w:evenHBand="0" w:firstRowFirstColumn="0" w:firstRowLastColumn="0" w:lastRowFirstColumn="0" w:lastRowLastColumn="0"/>
             </w:pPr>
             <w:r>
-              <w:t xml:space="preserve">Contact page is not scalable when web browser shrinks, text inputs to large. </w:t>
+              <w:t>Map page is scalable when web browser shrinks.</w:t>
             </w:r>
           </w:p>
         </w:tc>
@@ -1268,7 +1307,7 @@
               <w:cnfStyle w:val="000000100000" w:firstRow="0" w:lastRow="0" w:firstColumn="0" w:lastColumn="0" w:oddVBand="0" w:evenVBand="0" w:oddHBand="1" w:evenHBand="0" w:firstRowFirstColumn="0" w:firstRowLastColumn="0" w:lastRowFirstColumn="0" w:lastRowLastColumn="0"/>
             </w:pPr>
             <w:r>
-              <w:t>No</w:t>
+              <w:t>Yes</w:t>
             </w:r>
           </w:p>
         </w:tc>
@@ -1281,7 +1320,7 @@
               <w:cnfStyle w:val="000000100000" w:firstRow="0" w:lastRow="0" w:firstColumn="0" w:lastColumn="0" w:oddVBand="0" w:evenVBand="0" w:oddHBand="1" w:evenHBand="0" w:firstRowFirstColumn="0" w:firstRowLastColumn="0" w:lastRowFirstColumn="0" w:lastRowLastColumn="0"/>
             </w:pPr>
             <w:r>
-              <w:t>Added media queries to change length of all inputs</w:t>
+              <w:t>N/A</w:t>
             </w:r>
           </w:p>
         </w:tc>
@@ -1307,10 +1346,7 @@
           </w:tcPr>
           <w:p>
             <w:r>
-              <w:t>1</w:t>
-            </w:r>
-            <w:r>
-              <w:t>3.1</w:t>
+              <w:t>13</w:t>
             </w:r>
           </w:p>
         </w:tc>
@@ -1323,7 +1359,7 @@
               <w:cnfStyle w:val="000000000000" w:firstRow="0" w:lastRow="0" w:firstColumn="0" w:lastColumn="0" w:oddVBand="0" w:evenVBand="0" w:oddHBand="0" w:evenHBand="0" w:firstRowFirstColumn="0" w:firstRowLastColumn="0" w:lastRowFirstColumn="0" w:lastRowLastColumn="0"/>
             </w:pPr>
             <w:r>
-              <w:t>Contact page scalability</w:t>
+              <w:t>Rooms page scalability</w:t>
             </w:r>
           </w:p>
         </w:tc>
@@ -1336,7 +1372,7 @@
               <w:cnfStyle w:val="000000000000" w:firstRow="0" w:lastRow="0" w:firstColumn="0" w:lastColumn="0" w:oddVBand="0" w:evenVBand="0" w:oddHBand="0" w:evenHBand="0" w:firstRowFirstColumn="0" w:firstRowLastColumn="0" w:lastRowFirstColumn="0" w:lastRowLastColumn="0"/>
             </w:pPr>
             <w:r>
-              <w:t>Contact page should be scalable when web browser shrinks.</w:t>
+              <w:t>Rooms page should be scalable when web browser shrinks.</w:t>
             </w:r>
           </w:p>
         </w:tc>
@@ -1349,7 +1385,7 @@
               <w:cnfStyle w:val="000000000000" w:firstRow="0" w:lastRow="0" w:firstColumn="0" w:lastColumn="0" w:oddVBand="0" w:evenVBand="0" w:oddHBand="0" w:evenHBand="0" w:firstRowFirstColumn="0" w:firstRowLastColumn="0" w:lastRowFirstColumn="0" w:lastRowLastColumn="0"/>
             </w:pPr>
             <w:r>
-              <w:t>Contact form text area does not make the page scalable.</w:t>
+              <w:t>Rooms page is scalable when web browser shrinks.</w:t>
             </w:r>
           </w:p>
         </w:tc>
@@ -1362,7 +1398,7 @@
               <w:cnfStyle w:val="000000000000" w:firstRow="0" w:lastRow="0" w:firstColumn="0" w:lastColumn="0" w:oddVBand="0" w:evenVBand="0" w:oddHBand="0" w:evenHBand="0" w:firstRowFirstColumn="0" w:firstRowLastColumn="0" w:lastRowFirstColumn="0" w:lastRowLastColumn="0"/>
             </w:pPr>
             <w:r>
-              <w:t>No</w:t>
+              <w:t>Yes</w:t>
             </w:r>
           </w:p>
         </w:tc>
@@ -1375,23 +1411,7 @@
               <w:cnfStyle w:val="000000000000" w:firstRow="0" w:lastRow="0" w:firstColumn="0" w:lastColumn="0" w:oddVBand="0" w:evenVBand="0" w:oddHBand="0" w:evenHBand="0" w:firstRowFirstColumn="0" w:firstRowLastColumn="0" w:lastRowFirstColumn="0" w:lastRowLastColumn="0"/>
             </w:pPr>
             <w:r>
-              <w:t xml:space="preserve">Deleted style that was in the </w:t>
-            </w:r>
-            <w:proofErr w:type="spellStart"/>
-            <w:r>
-              <w:t>php</w:t>
-            </w:r>
-            <w:proofErr w:type="spellEnd"/>
-            <w:r>
-              <w:t xml:space="preserve"> file and replaced it with styling in the </w:t>
-            </w:r>
-            <w:proofErr w:type="spellStart"/>
-            <w:r>
-              <w:t>css</w:t>
-            </w:r>
-            <w:proofErr w:type="spellEnd"/>
-            <w:r>
-              <w:t xml:space="preserve"> file.</w:t>
+              <w:t>N/A</w:t>
             </w:r>
           </w:p>
         </w:tc>
@@ -1404,7 +1424,7 @@
               <w:cnfStyle w:val="000000000000" w:firstRow="0" w:lastRow="0" w:firstColumn="0" w:lastColumn="0" w:oddVBand="0" w:evenVBand="0" w:oddHBand="0" w:evenHBand="0" w:firstRowFirstColumn="0" w:firstRowLastColumn="0" w:lastRowFirstColumn="0" w:lastRowLastColumn="0"/>
             </w:pPr>
             <w:r>
-              <w:t>10/04/2023</w:t>
+              <w:t>05/04/2023</w:t>
             </w:r>
           </w:p>
         </w:tc>
@@ -1420,7 +1440,7 @@
           </w:tcPr>
           <w:p>
             <w:r>
-              <w:t>13.2</w:t>
+              <w:t>14</w:t>
             </w:r>
           </w:p>
         </w:tc>
@@ -1459,7 +1479,7 @@
               <w:cnfStyle w:val="000000100000" w:firstRow="0" w:lastRow="0" w:firstColumn="0" w:lastColumn="0" w:oddVBand="0" w:evenVBand="0" w:oddHBand="1" w:evenHBand="0" w:firstRowFirstColumn="0" w:firstRowLastColumn="0" w:lastRowFirstColumn="0" w:lastRowLastColumn="0"/>
             </w:pPr>
             <w:r>
-              <w:t xml:space="preserve">Contact page is scalable and shrinks with browser </w:t>
+              <w:t xml:space="preserve">Contact page is not scalable when web browser shrinks, text inputs to large. </w:t>
             </w:r>
           </w:p>
         </w:tc>
@@ -1472,7 +1492,7 @@
               <w:cnfStyle w:val="000000100000" w:firstRow="0" w:lastRow="0" w:firstColumn="0" w:lastColumn="0" w:oddVBand="0" w:evenVBand="0" w:oddHBand="1" w:evenHBand="0" w:firstRowFirstColumn="0" w:firstRowLastColumn="0" w:lastRowFirstColumn="0" w:lastRowLastColumn="0"/>
             </w:pPr>
             <w:r>
-              <w:t>yes</w:t>
+              <w:t>No</w:t>
             </w:r>
           </w:p>
         </w:tc>
@@ -1485,7 +1505,7 @@
               <w:cnfStyle w:val="000000100000" w:firstRow="0" w:lastRow="0" w:firstColumn="0" w:lastColumn="0" w:oddVBand="0" w:evenVBand="0" w:oddHBand="1" w:evenHBand="0" w:firstRowFirstColumn="0" w:firstRowLastColumn="0" w:lastRowFirstColumn="0" w:lastRowLastColumn="0"/>
             </w:pPr>
             <w:r>
-              <w:t>N/A</w:t>
+              <w:t>Added media queries to change length of all inputs</w:t>
             </w:r>
           </w:p>
         </w:tc>
@@ -1498,7 +1518,7 @@
               <w:cnfStyle w:val="000000100000" w:firstRow="0" w:lastRow="0" w:firstColumn="0" w:lastColumn="0" w:oddVBand="0" w:evenVBand="0" w:oddHBand="1" w:evenHBand="0" w:firstRowFirstColumn="0" w:firstRowLastColumn="0" w:lastRowFirstColumn="0" w:lastRowLastColumn="0"/>
             </w:pPr>
             <w:r>
-              <w:t>10/04/2023</w:t>
+              <w:t>05/04/2023</w:t>
             </w:r>
           </w:p>
         </w:tc>
@@ -1511,7 +1531,7 @@
           </w:tcPr>
           <w:p>
             <w:r>
-              <w:t>14</w:t>
+              <w:t>14.1</w:t>
             </w:r>
           </w:p>
         </w:tc>
@@ -1524,7 +1544,7 @@
               <w:cnfStyle w:val="000000000000" w:firstRow="0" w:lastRow="0" w:firstColumn="0" w:lastColumn="0" w:oddVBand="0" w:evenVBand="0" w:oddHBand="0" w:evenHBand="0" w:firstRowFirstColumn="0" w:firstRowLastColumn="0" w:lastRowFirstColumn="0" w:lastRowLastColumn="0"/>
             </w:pPr>
             <w:r>
-              <w:t>Services page scalability</w:t>
+              <w:t>Contact page scalability</w:t>
             </w:r>
           </w:p>
         </w:tc>
@@ -1537,7 +1557,7 @@
               <w:cnfStyle w:val="000000000000" w:firstRow="0" w:lastRow="0" w:firstColumn="0" w:lastColumn="0" w:oddVBand="0" w:evenVBand="0" w:oddHBand="0" w:evenHBand="0" w:firstRowFirstColumn="0" w:firstRowLastColumn="0" w:lastRowFirstColumn="0" w:lastRowLastColumn="0"/>
             </w:pPr>
             <w:r>
-              <w:t>Services page should be scalable when web browser shrinks.</w:t>
+              <w:t>Contact page should be scalable when web browser shrinks.</w:t>
             </w:r>
           </w:p>
         </w:tc>
@@ -1549,6 +1569,9 @@
             <w:pPr>
               <w:cnfStyle w:val="000000000000" w:firstRow="0" w:lastRow="0" w:firstColumn="0" w:lastColumn="0" w:oddVBand="0" w:evenVBand="0" w:oddHBand="0" w:evenHBand="0" w:firstRowFirstColumn="0" w:firstRowLastColumn="0" w:lastRowFirstColumn="0" w:lastRowLastColumn="0"/>
             </w:pPr>
+            <w:r>
+              <w:t>Contact form text area does not make the page scalable.</w:t>
+            </w:r>
           </w:p>
         </w:tc>
         <w:tc>
@@ -1559,6 +1582,9 @@
             <w:pPr>
               <w:cnfStyle w:val="000000000000" w:firstRow="0" w:lastRow="0" w:firstColumn="0" w:lastColumn="0" w:oddVBand="0" w:evenVBand="0" w:oddHBand="0" w:evenHBand="0" w:firstRowFirstColumn="0" w:firstRowLastColumn="0" w:lastRowFirstColumn="0" w:lastRowLastColumn="0"/>
             </w:pPr>
+            <w:r>
+              <w:t>No</w:t>
+            </w:r>
           </w:p>
         </w:tc>
         <w:tc>
@@ -1569,6 +1595,25 @@
             <w:pPr>
               <w:cnfStyle w:val="000000000000" w:firstRow="0" w:lastRow="0" w:firstColumn="0" w:lastColumn="0" w:oddVBand="0" w:evenVBand="0" w:oddHBand="0" w:evenHBand="0" w:firstRowFirstColumn="0" w:firstRowLastColumn="0" w:lastRowFirstColumn="0" w:lastRowLastColumn="0"/>
             </w:pPr>
+            <w:r>
+              <w:t xml:space="preserve">Deleted style that was in the </w:t>
+            </w:r>
+            <w:proofErr w:type="spellStart"/>
+            <w:r>
+              <w:t>php</w:t>
+            </w:r>
+            <w:proofErr w:type="spellEnd"/>
+            <w:r>
+              <w:t xml:space="preserve"> file and replaced it with styling in the </w:t>
+            </w:r>
+            <w:proofErr w:type="spellStart"/>
+            <w:r>
+              <w:t>css</w:t>
+            </w:r>
+            <w:proofErr w:type="spellEnd"/>
+            <w:r>
+              <w:t xml:space="preserve"> file.</w:t>
+            </w:r>
           </w:p>
         </w:tc>
         <w:tc>
@@ -1579,6 +1624,9 @@
             <w:pPr>
               <w:cnfStyle w:val="000000000000" w:firstRow="0" w:lastRow="0" w:firstColumn="0" w:lastColumn="0" w:oddVBand="0" w:evenVBand="0" w:oddHBand="0" w:evenHBand="0" w:firstRowFirstColumn="0" w:firstRowLastColumn="0" w:lastRowFirstColumn="0" w:lastRowLastColumn="0"/>
             </w:pPr>
+            <w:r>
+              <w:t>10/04/2023</w:t>
+            </w:r>
           </w:p>
         </w:tc>
       </w:tr>
@@ -1593,7 +1641,7 @@
           </w:tcPr>
           <w:p>
             <w:r>
-              <w:t>15</w:t>
+              <w:t>14.2</w:t>
             </w:r>
           </w:p>
         </w:tc>
@@ -1606,7 +1654,7 @@
               <w:cnfStyle w:val="000000100000" w:firstRow="0" w:lastRow="0" w:firstColumn="0" w:lastColumn="0" w:oddVBand="0" w:evenVBand="0" w:oddHBand="1" w:evenHBand="0" w:firstRowFirstColumn="0" w:firstRowLastColumn="0" w:lastRowFirstColumn="0" w:lastRowLastColumn="0"/>
             </w:pPr>
             <w:r>
-              <w:t>Function room page scalability</w:t>
+              <w:t>Contact page scalability</w:t>
             </w:r>
           </w:p>
         </w:tc>
@@ -1619,7 +1667,7 @@
               <w:cnfStyle w:val="000000100000" w:firstRow="0" w:lastRow="0" w:firstColumn="0" w:lastColumn="0" w:oddVBand="0" w:evenVBand="0" w:oddHBand="1" w:evenHBand="0" w:firstRowFirstColumn="0" w:firstRowLastColumn="0" w:lastRowFirstColumn="0" w:lastRowLastColumn="0"/>
             </w:pPr>
             <w:r>
-              <w:t>Function room page should be scalable when web browser shrinks.</w:t>
+              <w:t>Contact page should be scalable when web browser shrinks.</w:t>
             </w:r>
           </w:p>
         </w:tc>
@@ -1631,6 +1679,9 @@
             <w:pPr>
               <w:cnfStyle w:val="000000100000" w:firstRow="0" w:lastRow="0" w:firstColumn="0" w:lastColumn="0" w:oddVBand="0" w:evenVBand="0" w:oddHBand="1" w:evenHBand="0" w:firstRowFirstColumn="0" w:firstRowLastColumn="0" w:lastRowFirstColumn="0" w:lastRowLastColumn="0"/>
             </w:pPr>
+            <w:r>
+              <w:t xml:space="preserve">Contact page is scalable and shrinks with browser </w:t>
+            </w:r>
           </w:p>
         </w:tc>
         <w:tc>
@@ -1641,6 +1692,9 @@
             <w:pPr>
               <w:cnfStyle w:val="000000100000" w:firstRow="0" w:lastRow="0" w:firstColumn="0" w:lastColumn="0" w:oddVBand="0" w:evenVBand="0" w:oddHBand="1" w:evenHBand="0" w:firstRowFirstColumn="0" w:firstRowLastColumn="0" w:lastRowFirstColumn="0" w:lastRowLastColumn="0"/>
             </w:pPr>
+            <w:r>
+              <w:t>yes</w:t>
+            </w:r>
           </w:p>
         </w:tc>
         <w:tc>
@@ -1651,6 +1705,9 @@
             <w:pPr>
               <w:cnfStyle w:val="000000100000" w:firstRow="0" w:lastRow="0" w:firstColumn="0" w:lastColumn="0" w:oddVBand="0" w:evenVBand="0" w:oddHBand="1" w:evenHBand="0" w:firstRowFirstColumn="0" w:firstRowLastColumn="0" w:lastRowFirstColumn="0" w:lastRowLastColumn="0"/>
             </w:pPr>
+            <w:r>
+              <w:t>N/A</w:t>
+            </w:r>
           </w:p>
         </w:tc>
         <w:tc>
@@ -1661,6 +1718,9 @@
             <w:pPr>
               <w:cnfStyle w:val="000000100000" w:firstRow="0" w:lastRow="0" w:firstColumn="0" w:lastColumn="0" w:oddVBand="0" w:evenVBand="0" w:oddHBand="1" w:evenHBand="0" w:firstRowFirstColumn="0" w:firstRowLastColumn="0" w:lastRowFirstColumn="0" w:lastRowLastColumn="0"/>
             </w:pPr>
+            <w:r>
+              <w:t>10/04/2023</w:t>
+            </w:r>
           </w:p>
         </w:tc>
       </w:tr>
@@ -1672,6 +1732,106 @@
           </w:tcPr>
           <w:p>
             <w:r>
+              <w:t>15</w:t>
+            </w:r>
+          </w:p>
+        </w:tc>
+        <w:tc>
+          <w:tcPr>
+            <w:tcW w:w="2316" w:type="dxa"/>
+          </w:tcPr>
+          <w:p>
+            <w:pPr>
+              <w:cnfStyle w:val="000000000000" w:firstRow="0" w:lastRow="0" w:firstColumn="0" w:lastColumn="0" w:oddVBand="0" w:evenVBand="0" w:oddHBand="0" w:evenHBand="0" w:firstRowFirstColumn="0" w:firstRowLastColumn="0" w:lastRowFirstColumn="0" w:lastRowLastColumn="0"/>
+            </w:pPr>
+            <w:r>
+              <w:t>Services page scalability</w:t>
+            </w:r>
+          </w:p>
+        </w:tc>
+        <w:tc>
+          <w:tcPr>
+            <w:tcW w:w="3400" w:type="dxa"/>
+          </w:tcPr>
+          <w:p>
+            <w:pPr>
+              <w:cnfStyle w:val="000000000000" w:firstRow="0" w:lastRow="0" w:firstColumn="0" w:lastColumn="0" w:oddVBand="0" w:evenVBand="0" w:oddHBand="0" w:evenHBand="0" w:firstRowFirstColumn="0" w:firstRowLastColumn="0" w:lastRowFirstColumn="0" w:lastRowLastColumn="0"/>
+            </w:pPr>
+            <w:r>
+              <w:t>Services page should be scalable when web browser shrinks.</w:t>
+            </w:r>
+          </w:p>
+        </w:tc>
+        <w:tc>
+          <w:tcPr>
+            <w:tcW w:w="3258" w:type="dxa"/>
+          </w:tcPr>
+          <w:p>
+            <w:pPr>
+              <w:cnfStyle w:val="000000000000" w:firstRow="0" w:lastRow="0" w:firstColumn="0" w:lastColumn="0" w:oddVBand="0" w:evenVBand="0" w:oddHBand="0" w:evenHBand="0" w:firstRowFirstColumn="0" w:firstRowLastColumn="0" w:lastRowFirstColumn="0" w:lastRowLastColumn="0"/>
+            </w:pPr>
+            <w:r>
+              <w:t>Services page</w:t>
+            </w:r>
+            <w:r>
+              <w:t xml:space="preserve"> is</w:t>
+            </w:r>
+            <w:r>
+              <w:t xml:space="preserve"> scalable when web browser shrinks.</w:t>
+            </w:r>
+          </w:p>
+        </w:tc>
+        <w:tc>
+          <w:tcPr>
+            <w:tcW w:w="909" w:type="dxa"/>
+          </w:tcPr>
+          <w:p>
+            <w:pPr>
+              <w:cnfStyle w:val="000000000000" w:firstRow="0" w:lastRow="0" w:firstColumn="0" w:lastColumn="0" w:oddVBand="0" w:evenVBand="0" w:oddHBand="0" w:evenHBand="0" w:firstRowFirstColumn="0" w:firstRowLastColumn="0" w:lastRowFirstColumn="0" w:lastRowLastColumn="0"/>
+            </w:pPr>
+            <w:r>
+              <w:t>Yes</w:t>
+            </w:r>
+          </w:p>
+        </w:tc>
+        <w:tc>
+          <w:tcPr>
+            <w:tcW w:w="1848" w:type="dxa"/>
+          </w:tcPr>
+          <w:p>
+            <w:pPr>
+              <w:cnfStyle w:val="000000000000" w:firstRow="0" w:lastRow="0" w:firstColumn="0" w:lastColumn="0" w:oddVBand="0" w:evenVBand="0" w:oddHBand="0" w:evenHBand="0" w:firstRowFirstColumn="0" w:firstRowLastColumn="0" w:lastRowFirstColumn="0" w:lastRowLastColumn="0"/>
+            </w:pPr>
+            <w:r>
+              <w:t>N/A</w:t>
+            </w:r>
+          </w:p>
+        </w:tc>
+        <w:tc>
+          <w:tcPr>
+            <w:tcW w:w="1278" w:type="dxa"/>
+          </w:tcPr>
+          <w:p>
+            <w:pPr>
+              <w:cnfStyle w:val="000000000000" w:firstRow="0" w:lastRow="0" w:firstColumn="0" w:lastColumn="0" w:oddVBand="0" w:evenVBand="0" w:oddHBand="0" w:evenHBand="0" w:firstRowFirstColumn="0" w:firstRowLastColumn="0" w:lastRowFirstColumn="0" w:lastRowLastColumn="0"/>
+            </w:pPr>
+            <w:r>
+              <w:t>07/05/2023</w:t>
+            </w:r>
+          </w:p>
+        </w:tc>
+      </w:tr>
+      <w:tr>
+        <w:trPr>
+          <w:cnfStyle w:val="000000100000" w:firstRow="0" w:lastRow="0" w:firstColumn="0" w:lastColumn="0" w:oddVBand="0" w:evenVBand="0" w:oddHBand="1" w:evenHBand="0" w:firstRowFirstColumn="0" w:firstRowLastColumn="0" w:lastRowFirstColumn="0" w:lastRowLastColumn="0"/>
+        </w:trPr>
+        <w:tc>
+          <w:tcPr>
+            <w:cnfStyle w:val="001000000000" w:firstRow="0" w:lastRow="0" w:firstColumn="1" w:lastColumn="0" w:oddVBand="0" w:evenVBand="0" w:oddHBand="0" w:evenHBand="0" w:firstRowFirstColumn="0" w:firstRowLastColumn="0" w:lastRowFirstColumn="0" w:lastRowLastColumn="0"/>
+            <w:tcW w:w="939" w:type="dxa"/>
+          </w:tcPr>
+          <w:p>
+            <w:r>
               <w:t>16</w:t>
             </w:r>
           </w:p>
@@ -1682,6 +1842,103 @@
           </w:tcPr>
           <w:p>
             <w:pPr>
+              <w:cnfStyle w:val="000000100000" w:firstRow="0" w:lastRow="0" w:firstColumn="0" w:lastColumn="0" w:oddVBand="0" w:evenVBand="0" w:oddHBand="1" w:evenHBand="0" w:firstRowFirstColumn="0" w:firstRowLastColumn="0" w:lastRowFirstColumn="0" w:lastRowLastColumn="0"/>
+            </w:pPr>
+            <w:r>
+              <w:t>Function room page scalability</w:t>
+            </w:r>
+          </w:p>
+        </w:tc>
+        <w:tc>
+          <w:tcPr>
+            <w:tcW w:w="3400" w:type="dxa"/>
+          </w:tcPr>
+          <w:p>
+            <w:pPr>
+              <w:cnfStyle w:val="000000100000" w:firstRow="0" w:lastRow="0" w:firstColumn="0" w:lastColumn="0" w:oddVBand="0" w:evenVBand="0" w:oddHBand="1" w:evenHBand="0" w:firstRowFirstColumn="0" w:firstRowLastColumn="0" w:lastRowFirstColumn="0" w:lastRowLastColumn="0"/>
+            </w:pPr>
+            <w:r>
+              <w:t>Function room page should be scalable when web browser shrinks.</w:t>
+            </w:r>
+          </w:p>
+        </w:tc>
+        <w:tc>
+          <w:tcPr>
+            <w:tcW w:w="3258" w:type="dxa"/>
+          </w:tcPr>
+          <w:p>
+            <w:pPr>
+              <w:cnfStyle w:val="000000100000" w:firstRow="0" w:lastRow="0" w:firstColumn="0" w:lastColumn="0" w:oddVBand="0" w:evenVBand="0" w:oddHBand="1" w:evenHBand="0" w:firstRowFirstColumn="0" w:firstRowLastColumn="0" w:lastRowFirstColumn="0" w:lastRowLastColumn="0"/>
+            </w:pPr>
+            <w:r>
+              <w:t xml:space="preserve">Function room </w:t>
+            </w:r>
+            <w:r>
+              <w:t xml:space="preserve">is </w:t>
+            </w:r>
+            <w:r>
+              <w:t>scalable when web browser shrinks.</w:t>
+            </w:r>
+          </w:p>
+        </w:tc>
+        <w:tc>
+          <w:tcPr>
+            <w:tcW w:w="909" w:type="dxa"/>
+          </w:tcPr>
+          <w:p>
+            <w:pPr>
+              <w:cnfStyle w:val="000000100000" w:firstRow="0" w:lastRow="0" w:firstColumn="0" w:lastColumn="0" w:oddVBand="0" w:evenVBand="0" w:oddHBand="1" w:evenHBand="0" w:firstRowFirstColumn="0" w:firstRowLastColumn="0" w:lastRowFirstColumn="0" w:lastRowLastColumn="0"/>
+            </w:pPr>
+            <w:r>
+              <w:t>Yes</w:t>
+            </w:r>
+          </w:p>
+        </w:tc>
+        <w:tc>
+          <w:tcPr>
+            <w:tcW w:w="1848" w:type="dxa"/>
+          </w:tcPr>
+          <w:p>
+            <w:pPr>
+              <w:cnfStyle w:val="000000100000" w:firstRow="0" w:lastRow="0" w:firstColumn="0" w:lastColumn="0" w:oddVBand="0" w:evenVBand="0" w:oddHBand="1" w:evenHBand="0" w:firstRowFirstColumn="0" w:firstRowLastColumn="0" w:lastRowFirstColumn="0" w:lastRowLastColumn="0"/>
+            </w:pPr>
+            <w:r>
+              <w:t>N/A</w:t>
+            </w:r>
+          </w:p>
+        </w:tc>
+        <w:tc>
+          <w:tcPr>
+            <w:tcW w:w="1278" w:type="dxa"/>
+          </w:tcPr>
+          <w:p>
+            <w:pPr>
+              <w:cnfStyle w:val="000000100000" w:firstRow="0" w:lastRow="0" w:firstColumn="0" w:lastColumn="0" w:oddVBand="0" w:evenVBand="0" w:oddHBand="1" w:evenHBand="0" w:firstRowFirstColumn="0" w:firstRowLastColumn="0" w:lastRowFirstColumn="0" w:lastRowLastColumn="0"/>
+            </w:pPr>
+            <w:r>
+              <w:t>07/05/2023</w:t>
+            </w:r>
+          </w:p>
+        </w:tc>
+      </w:tr>
+      <w:tr>
+        <w:tc>
+          <w:tcPr>
+            <w:cnfStyle w:val="001000000000" w:firstRow="0" w:lastRow="0" w:firstColumn="1" w:lastColumn="0" w:oddVBand="0" w:evenVBand="0" w:oddHBand="0" w:evenHBand="0" w:firstRowFirstColumn="0" w:firstRowLastColumn="0" w:lastRowFirstColumn="0" w:lastRowLastColumn="0"/>
+            <w:tcW w:w="939" w:type="dxa"/>
+          </w:tcPr>
+          <w:p>
+            <w:r>
+              <w:t>17</w:t>
+            </w:r>
+          </w:p>
+        </w:tc>
+        <w:tc>
+          <w:tcPr>
+            <w:tcW w:w="2316" w:type="dxa"/>
+          </w:tcPr>
+          <w:p>
+            <w:pPr>
               <w:cnfStyle w:val="000000000000" w:firstRow="0" w:lastRow="0" w:firstColumn="0" w:lastColumn="0" w:oddVBand="0" w:evenVBand="0" w:oddHBand="0" w:evenHBand="0" w:firstRowFirstColumn="0" w:firstRowLastColumn="0" w:lastRowFirstColumn="0" w:lastRowLastColumn="0"/>
             </w:pPr>
             <w:r>
@@ -1740,6 +1997,106 @@
             <w:pPr>
               <w:cnfStyle w:val="000000000000" w:firstRow="0" w:lastRow="0" w:firstColumn="0" w:lastColumn="0" w:oddVBand="0" w:evenVBand="0" w:oddHBand="0" w:evenHBand="0" w:firstRowFirstColumn="0" w:firstRowLastColumn="0" w:lastRowFirstColumn="0" w:lastRowLastColumn="0"/>
             </w:pPr>
+          </w:p>
+        </w:tc>
+      </w:tr>
+      <w:tr>
+        <w:trPr>
+          <w:cnfStyle w:val="000000100000" w:firstRow="0" w:lastRow="0" w:firstColumn="0" w:lastColumn="0" w:oddVBand="0" w:evenVBand="0" w:oddHBand="1" w:evenHBand="0" w:firstRowFirstColumn="0" w:firstRowLastColumn="0" w:lastRowFirstColumn="0" w:lastRowLastColumn="0"/>
+        </w:trPr>
+        <w:tc>
+          <w:tcPr>
+            <w:cnfStyle w:val="001000000000" w:firstRow="0" w:lastRow="0" w:firstColumn="1" w:lastColumn="0" w:oddVBand="0" w:evenVBand="0" w:oddHBand="0" w:evenHBand="0" w:firstRowFirstColumn="0" w:firstRowLastColumn="0" w:lastRowFirstColumn="0" w:lastRowLastColumn="0"/>
+            <w:tcW w:w="939" w:type="dxa"/>
+          </w:tcPr>
+          <w:p>
+            <w:r>
+              <w:t>18</w:t>
+            </w:r>
+          </w:p>
+        </w:tc>
+        <w:tc>
+          <w:tcPr>
+            <w:tcW w:w="2316" w:type="dxa"/>
+          </w:tcPr>
+          <w:p>
+            <w:pPr>
+              <w:cnfStyle w:val="000000100000" w:firstRow="0" w:lastRow="0" w:firstColumn="0" w:lastColumn="0" w:oddVBand="0" w:evenVBand="0" w:oddHBand="1" w:evenHBand="0" w:firstRowFirstColumn="0" w:firstRowLastColumn="0" w:lastRowFirstColumn="0" w:lastRowLastColumn="0"/>
+            </w:pPr>
+            <w:r>
+              <w:t>Google maps</w:t>
+            </w:r>
+          </w:p>
+        </w:tc>
+        <w:tc>
+          <w:tcPr>
+            <w:tcW w:w="3400" w:type="dxa"/>
+          </w:tcPr>
+          <w:p>
+            <w:pPr>
+              <w:cnfStyle w:val="000000100000" w:firstRow="0" w:lastRow="0" w:firstColumn="0" w:lastColumn="0" w:oddVBand="0" w:evenVBand="0" w:oddHBand="1" w:evenHBand="0" w:firstRowFirstColumn="0" w:firstRowLastColumn="0" w:lastRowFirstColumn="0" w:lastRowLastColumn="0"/>
+            </w:pPr>
+            <w:r>
+              <w:t xml:space="preserve">The google map used on the ‘find us’ should allow the user to interact with it </w:t>
+            </w:r>
+          </w:p>
+        </w:tc>
+        <w:tc>
+          <w:tcPr>
+            <w:tcW w:w="3258" w:type="dxa"/>
+          </w:tcPr>
+          <w:p>
+            <w:pPr>
+              <w:cnfStyle w:val="000000100000" w:firstRow="0" w:lastRow="0" w:firstColumn="0" w:lastColumn="0" w:oddVBand="0" w:evenVBand="0" w:oddHBand="1" w:evenHBand="0" w:firstRowFirstColumn="0" w:firstRowLastColumn="0" w:lastRowFirstColumn="0" w:lastRowLastColumn="0"/>
+            </w:pPr>
+            <w:r>
+              <w:t>The google map used on the ‘find us’ allow</w:t>
+            </w:r>
+            <w:r>
+              <w:t>s</w:t>
+            </w:r>
+            <w:r>
+              <w:t xml:space="preserve"> the user to interact with it</w:t>
+            </w:r>
+          </w:p>
+        </w:tc>
+        <w:tc>
+          <w:tcPr>
+            <w:tcW w:w="909" w:type="dxa"/>
+          </w:tcPr>
+          <w:p>
+            <w:pPr>
+              <w:cnfStyle w:val="000000100000" w:firstRow="0" w:lastRow="0" w:firstColumn="0" w:lastColumn="0" w:oddVBand="0" w:evenVBand="0" w:oddHBand="1" w:evenHBand="0" w:firstRowFirstColumn="0" w:firstRowLastColumn="0" w:lastRowFirstColumn="0" w:lastRowLastColumn="0"/>
+            </w:pPr>
+            <w:r>
+              <w:t>Yes</w:t>
+            </w:r>
+          </w:p>
+        </w:tc>
+        <w:tc>
+          <w:tcPr>
+            <w:tcW w:w="1848" w:type="dxa"/>
+          </w:tcPr>
+          <w:p>
+            <w:pPr>
+              <w:cnfStyle w:val="000000100000" w:firstRow="0" w:lastRow="0" w:firstColumn="0" w:lastColumn="0" w:oddVBand="0" w:evenVBand="0" w:oddHBand="1" w:evenHBand="0" w:firstRowFirstColumn="0" w:firstRowLastColumn="0" w:lastRowFirstColumn="0" w:lastRowLastColumn="0"/>
+            </w:pPr>
+            <w:r>
+              <w:t>N/A</w:t>
+            </w:r>
+          </w:p>
+        </w:tc>
+        <w:tc>
+          <w:tcPr>
+            <w:tcW w:w="1278" w:type="dxa"/>
+          </w:tcPr>
+          <w:p>
+            <w:pPr>
+              <w:cnfStyle w:val="000000100000" w:firstRow="0" w:lastRow="0" w:firstColumn="0" w:lastColumn="0" w:oddVBand="0" w:evenVBand="0" w:oddHBand="1" w:evenHBand="0" w:firstRowFirstColumn="0" w:firstRowLastColumn="0" w:lastRowFirstColumn="0" w:lastRowLastColumn="0"/>
+            </w:pPr>
+            <w:r>
+              <w:t>07/05/2023</w:t>
+            </w:r>
           </w:p>
         </w:tc>
       </w:tr>
@@ -1750,6 +2107,7 @@
         <w:pStyle w:val="Heading1"/>
       </w:pPr>
       <w:r>
+        <w:lastRenderedPageBreak/>
         <w:t xml:space="preserve">Include </w:t>
       </w:r>
       <w:proofErr w:type="gramStart"/>
@@ -1982,7 +2340,6 @@
           </w:tcPr>
           <w:p>
             <w:r>
-              <w:lastRenderedPageBreak/>
               <w:t>2</w:t>
             </w:r>
           </w:p>
@@ -2264,13 +2621,7 @@
               <w:cnfStyle w:val="000000000000" w:firstRow="0" w:lastRow="0" w:firstColumn="0" w:lastColumn="0" w:oddVBand="0" w:evenVBand="0" w:oddHBand="0" w:evenHBand="0" w:firstRowFirstColumn="0" w:firstRowLastColumn="0" w:lastRowFirstColumn="0" w:lastRowLastColumn="0"/>
             </w:pPr>
             <w:r>
-              <w:t xml:space="preserve">The header is </w:t>
-            </w:r>
-            <w:r>
-              <w:t>scalable</w:t>
-            </w:r>
-            <w:r>
-              <w:t>.</w:t>
+              <w:t>The header is scalable.</w:t>
             </w:r>
           </w:p>
         </w:tc>
@@ -2360,38 +2711,24 @@
               <w:cnfStyle w:val="000000100000" w:firstRow="0" w:lastRow="0" w:firstColumn="0" w:lastColumn="0" w:oddVBand="0" w:evenVBand="0" w:oddHBand="1" w:evenHBand="0" w:firstRowFirstColumn="0" w:firstRowLastColumn="0" w:lastRowFirstColumn="0" w:lastRowLastColumn="0"/>
             </w:pPr>
             <w:r>
+              <w:t>The footer should be scalable.</w:t>
+            </w:r>
+          </w:p>
+        </w:tc>
+        <w:tc>
+          <w:tcPr>
+            <w:tcW w:w="3258" w:type="dxa"/>
+          </w:tcPr>
+          <w:p>
+            <w:pPr>
+              <w:cnfStyle w:val="000000100000" w:firstRow="0" w:lastRow="0" w:firstColumn="0" w:lastColumn="0" w:oddVBand="0" w:evenVBand="0" w:oddHBand="1" w:evenHBand="0" w:firstRowFirstColumn="0" w:firstRowLastColumn="0" w:lastRowFirstColumn="0" w:lastRowLastColumn="0"/>
+            </w:pPr>
+            <w:r>
               <w:t xml:space="preserve">The </w:t>
             </w:r>
             <w:r>
-              <w:t xml:space="preserve">footer </w:t>
-            </w:r>
-            <w:r>
-              <w:t>should be scalable.</w:t>
-            </w:r>
-          </w:p>
-        </w:tc>
-        <w:tc>
-          <w:tcPr>
-            <w:tcW w:w="3258" w:type="dxa"/>
-          </w:tcPr>
-          <w:p>
-            <w:pPr>
-              <w:cnfStyle w:val="000000100000" w:firstRow="0" w:lastRow="0" w:firstColumn="0" w:lastColumn="0" w:oddVBand="0" w:evenVBand="0" w:oddHBand="1" w:evenHBand="0" w:firstRowFirstColumn="0" w:firstRowLastColumn="0" w:lastRowFirstColumn="0" w:lastRowLastColumn="0"/>
-            </w:pPr>
-            <w:r>
-              <w:t>The</w:t>
-            </w:r>
-            <w:r>
-              <w:t xml:space="preserve"> </w:t>
-            </w:r>
-            <w:proofErr w:type="gramStart"/>
-            <w:r>
-              <w:t xml:space="preserve">footer </w:t>
-            </w:r>
-            <w:r>
-              <w:t xml:space="preserve"> is</w:t>
-            </w:r>
-            <w:proofErr w:type="gramEnd"/>
+              <w:t>footer is</w:t>
+            </w:r>
             <w:r>
               <w:t xml:space="preserve"> scalable.</w:t>
             </w:r>
@@ -2510,6 +2847,538 @@
         </w:tc>
       </w:tr>
     </w:tbl>
+    <w:p/>
+    <w:p/>
+    <w:p/>
+    <w:p>
+      <w:pPr>
+        <w:pStyle w:val="Heading1"/>
+      </w:pPr>
+      <w:r>
+        <w:t>Process</w:t>
+      </w:r>
+    </w:p>
+    <w:tbl>
+      <w:tblPr>
+        <w:tblStyle w:val="GridTable5Dark-Accent3"/>
+        <w:tblpPr w:leftFromText="180" w:rightFromText="180" w:vertAnchor="text" w:horzAnchor="margin" w:tblpY="322"/>
+        <w:tblW w:w="0" w:type="auto"/>
+        <w:tblLook w:val="04A0" w:firstRow="1" w:lastRow="0" w:firstColumn="1" w:lastColumn="0" w:noHBand="0" w:noVBand="1"/>
+      </w:tblPr>
+      <w:tblGrid>
+        <w:gridCol w:w="939"/>
+        <w:gridCol w:w="2316"/>
+        <w:gridCol w:w="3400"/>
+        <w:gridCol w:w="3258"/>
+        <w:gridCol w:w="909"/>
+        <w:gridCol w:w="1848"/>
+        <w:gridCol w:w="1278"/>
+      </w:tblGrid>
+      <w:tr>
+        <w:trPr>
+          <w:cnfStyle w:val="100000000000" w:firstRow="1" w:lastRow="0" w:firstColumn="0" w:lastColumn="0" w:oddVBand="0" w:evenVBand="0" w:oddHBand="0" w:evenHBand="0" w:firstRowFirstColumn="0" w:firstRowLastColumn="0" w:lastRowFirstColumn="0" w:lastRowLastColumn="0"/>
+          <w:trHeight w:val="274"/>
+        </w:trPr>
+        <w:tc>
+          <w:tcPr>
+            <w:cnfStyle w:val="001000000000" w:firstRow="0" w:lastRow="0" w:firstColumn="1" w:lastColumn="0" w:oddVBand="0" w:evenVBand="0" w:oddHBand="0" w:evenHBand="0" w:firstRowFirstColumn="0" w:firstRowLastColumn="0" w:lastRowFirstColumn="0" w:lastRowLastColumn="0"/>
+            <w:tcW w:w="939" w:type="dxa"/>
+          </w:tcPr>
+          <w:p>
+            <w:r>
+              <w:t xml:space="preserve">Test number </w:t>
+            </w:r>
+          </w:p>
+        </w:tc>
+        <w:tc>
+          <w:tcPr>
+            <w:tcW w:w="2316" w:type="dxa"/>
+          </w:tcPr>
+          <w:p>
+            <w:pPr>
+              <w:cnfStyle w:val="100000000000" w:firstRow="1" w:lastRow="0" w:firstColumn="0" w:lastColumn="0" w:oddVBand="0" w:evenVBand="0" w:oddHBand="0" w:evenHBand="0" w:firstRowFirstColumn="0" w:firstRowLastColumn="0" w:lastRowFirstColumn="0" w:lastRowLastColumn="0"/>
+            </w:pPr>
+            <w:r>
+              <w:t xml:space="preserve">Test description </w:t>
+            </w:r>
+          </w:p>
+        </w:tc>
+        <w:tc>
+          <w:tcPr>
+            <w:tcW w:w="3400" w:type="dxa"/>
+          </w:tcPr>
+          <w:p>
+            <w:pPr>
+              <w:cnfStyle w:val="100000000000" w:firstRow="1" w:lastRow="0" w:firstColumn="0" w:lastColumn="0" w:oddVBand="0" w:evenVBand="0" w:oddHBand="0" w:evenHBand="0" w:firstRowFirstColumn="0" w:firstRowLastColumn="0" w:lastRowFirstColumn="0" w:lastRowLastColumn="0"/>
+            </w:pPr>
+            <w:r>
+              <w:t xml:space="preserve">Expected outcome </w:t>
+            </w:r>
+          </w:p>
+        </w:tc>
+        <w:tc>
+          <w:tcPr>
+            <w:tcW w:w="3258" w:type="dxa"/>
+          </w:tcPr>
+          <w:p>
+            <w:pPr>
+              <w:cnfStyle w:val="100000000000" w:firstRow="1" w:lastRow="0" w:firstColumn="0" w:lastColumn="0" w:oddVBand="0" w:evenVBand="0" w:oddHBand="0" w:evenHBand="0" w:firstRowFirstColumn="0" w:firstRowLastColumn="0" w:lastRowFirstColumn="0" w:lastRowLastColumn="0"/>
+            </w:pPr>
+            <w:r>
+              <w:t xml:space="preserve">Outcome </w:t>
+            </w:r>
+          </w:p>
+        </w:tc>
+        <w:tc>
+          <w:tcPr>
+            <w:tcW w:w="909" w:type="dxa"/>
+          </w:tcPr>
+          <w:p>
+            <w:pPr>
+              <w:cnfStyle w:val="100000000000" w:firstRow="1" w:lastRow="0" w:firstColumn="0" w:lastColumn="0" w:oddVBand="0" w:evenVBand="0" w:oddHBand="0" w:evenHBand="0" w:firstRowFirstColumn="0" w:firstRowLastColumn="0" w:lastRowFirstColumn="0" w:lastRowLastColumn="0"/>
+            </w:pPr>
+            <w:r>
+              <w:t xml:space="preserve">Success </w:t>
+            </w:r>
+          </w:p>
+        </w:tc>
+        <w:tc>
+          <w:tcPr>
+            <w:tcW w:w="1848" w:type="dxa"/>
+          </w:tcPr>
+          <w:p>
+            <w:pPr>
+              <w:cnfStyle w:val="100000000000" w:firstRow="1" w:lastRow="0" w:firstColumn="0" w:lastColumn="0" w:oddVBand="0" w:evenVBand="0" w:oddHBand="0" w:evenHBand="0" w:firstRowFirstColumn="0" w:firstRowLastColumn="0" w:lastRowFirstColumn="0" w:lastRowLastColumn="0"/>
+            </w:pPr>
+            <w:r>
+              <w:t xml:space="preserve">Actions </w:t>
+            </w:r>
+          </w:p>
+        </w:tc>
+        <w:tc>
+          <w:tcPr>
+            <w:tcW w:w="1278" w:type="dxa"/>
+          </w:tcPr>
+          <w:p>
+            <w:pPr>
+              <w:cnfStyle w:val="100000000000" w:firstRow="1" w:lastRow="0" w:firstColumn="0" w:lastColumn="0" w:oddVBand="0" w:evenVBand="0" w:oddHBand="0" w:evenHBand="0" w:firstRowFirstColumn="0" w:firstRowLastColumn="0" w:lastRowFirstColumn="0" w:lastRowLastColumn="0"/>
+            </w:pPr>
+            <w:r>
+              <w:t>Date</w:t>
+            </w:r>
+          </w:p>
+        </w:tc>
+      </w:tr>
+      <w:tr>
+        <w:trPr>
+          <w:cnfStyle w:val="000000100000" w:firstRow="0" w:lastRow="0" w:firstColumn="0" w:lastColumn="0" w:oddVBand="0" w:evenVBand="0" w:oddHBand="1" w:evenHBand="0" w:firstRowFirstColumn="0" w:firstRowLastColumn="0" w:lastRowFirstColumn="0" w:lastRowLastColumn="0"/>
+          <w:trHeight w:val="274"/>
+        </w:trPr>
+        <w:tc>
+          <w:tcPr>
+            <w:cnfStyle w:val="001000000000" w:firstRow="0" w:lastRow="0" w:firstColumn="1" w:lastColumn="0" w:oddVBand="0" w:evenVBand="0" w:oddHBand="0" w:evenHBand="0" w:firstRowFirstColumn="0" w:firstRowLastColumn="0" w:lastRowFirstColumn="0" w:lastRowLastColumn="0"/>
+            <w:tcW w:w="939" w:type="dxa"/>
+          </w:tcPr>
+          <w:p>
+            <w:r>
+              <w:t>1</w:t>
+            </w:r>
+          </w:p>
+        </w:tc>
+        <w:tc>
+          <w:tcPr>
+            <w:tcW w:w="2316" w:type="dxa"/>
+          </w:tcPr>
+          <w:p>
+            <w:pPr>
+              <w:cnfStyle w:val="000000100000" w:firstRow="0" w:lastRow="0" w:firstColumn="0" w:lastColumn="0" w:oddVBand="0" w:evenVBand="0" w:oddHBand="1" w:evenHBand="0" w:firstRowFirstColumn="0" w:firstRowLastColumn="0" w:lastRowFirstColumn="0" w:lastRowLastColumn="0"/>
+            </w:pPr>
+            <w:r>
+              <w:t xml:space="preserve">Sending query </w:t>
+            </w:r>
+          </w:p>
+        </w:tc>
+        <w:tc>
+          <w:tcPr>
+            <w:tcW w:w="3400" w:type="dxa"/>
+          </w:tcPr>
+          <w:p>
+            <w:pPr>
+              <w:cnfStyle w:val="000000100000" w:firstRow="0" w:lastRow="0" w:firstColumn="0" w:lastColumn="0" w:oddVBand="0" w:evenVBand="0" w:oddHBand="1" w:evenHBand="0" w:firstRowFirstColumn="0" w:firstRowLastColumn="0" w:lastRowFirstColumn="0" w:lastRowLastColumn="0"/>
+            </w:pPr>
+            <w:r>
+              <w:t xml:space="preserve">The </w:t>
+            </w:r>
+            <w:proofErr w:type="spellStart"/>
+            <w:r>
+              <w:t>sendformprocess.php</w:t>
+            </w:r>
+            <w:proofErr w:type="spellEnd"/>
+            <w:r>
+              <w:t xml:space="preserve"> should send the query to the database. </w:t>
+            </w:r>
+          </w:p>
+        </w:tc>
+        <w:tc>
+          <w:tcPr>
+            <w:tcW w:w="3258" w:type="dxa"/>
+          </w:tcPr>
+          <w:p>
+            <w:pPr>
+              <w:cnfStyle w:val="000000100000" w:firstRow="0" w:lastRow="0" w:firstColumn="0" w:lastColumn="0" w:oddVBand="0" w:evenVBand="0" w:oddHBand="1" w:evenHBand="0" w:firstRowFirstColumn="0" w:firstRowLastColumn="0" w:lastRowFirstColumn="0" w:lastRowLastColumn="0"/>
+            </w:pPr>
+          </w:p>
+        </w:tc>
+        <w:tc>
+          <w:tcPr>
+            <w:tcW w:w="909" w:type="dxa"/>
+          </w:tcPr>
+          <w:p>
+            <w:pPr>
+              <w:cnfStyle w:val="000000100000" w:firstRow="0" w:lastRow="0" w:firstColumn="0" w:lastColumn="0" w:oddVBand="0" w:evenVBand="0" w:oddHBand="1" w:evenHBand="0" w:firstRowFirstColumn="0" w:firstRowLastColumn="0" w:lastRowFirstColumn="0" w:lastRowLastColumn="0"/>
+            </w:pPr>
+          </w:p>
+        </w:tc>
+        <w:tc>
+          <w:tcPr>
+            <w:tcW w:w="1848" w:type="dxa"/>
+          </w:tcPr>
+          <w:p>
+            <w:pPr>
+              <w:cnfStyle w:val="000000100000" w:firstRow="0" w:lastRow="0" w:firstColumn="0" w:lastColumn="0" w:oddVBand="0" w:evenVBand="0" w:oddHBand="1" w:evenHBand="0" w:firstRowFirstColumn="0" w:firstRowLastColumn="0" w:lastRowFirstColumn="0" w:lastRowLastColumn="0"/>
+            </w:pPr>
+          </w:p>
+        </w:tc>
+        <w:tc>
+          <w:tcPr>
+            <w:tcW w:w="1278" w:type="dxa"/>
+          </w:tcPr>
+          <w:p>
+            <w:pPr>
+              <w:cnfStyle w:val="000000100000" w:firstRow="0" w:lastRow="0" w:firstColumn="0" w:lastColumn="0" w:oddVBand="0" w:evenVBand="0" w:oddHBand="1" w:evenHBand="0" w:firstRowFirstColumn="0" w:firstRowLastColumn="0" w:lastRowFirstColumn="0" w:lastRowLastColumn="0"/>
+            </w:pPr>
+          </w:p>
+        </w:tc>
+      </w:tr>
+    </w:tbl>
+    <w:p/>
+    <w:p/>
+    <w:p/>
+    <w:p>
+      <w:pPr>
+        <w:pStyle w:val="Heading1"/>
+      </w:pPr>
+      <w:r>
+        <w:lastRenderedPageBreak/>
+        <w:t>Validation/ Overlay</w:t>
+      </w:r>
+    </w:p>
+    <w:tbl>
+      <w:tblPr>
+        <w:tblStyle w:val="GridTable5Dark-Accent3"/>
+        <w:tblpPr w:leftFromText="180" w:rightFromText="180" w:vertAnchor="text" w:horzAnchor="margin" w:tblpY="322"/>
+        <w:tblW w:w="0" w:type="auto"/>
+        <w:tblLook w:val="04A0" w:firstRow="1" w:lastRow="0" w:firstColumn="1" w:lastColumn="0" w:noHBand="0" w:noVBand="1"/>
+      </w:tblPr>
+      <w:tblGrid>
+        <w:gridCol w:w="939"/>
+        <w:gridCol w:w="2316"/>
+        <w:gridCol w:w="3400"/>
+        <w:gridCol w:w="3258"/>
+        <w:gridCol w:w="909"/>
+        <w:gridCol w:w="1848"/>
+        <w:gridCol w:w="1278"/>
+      </w:tblGrid>
+      <w:tr>
+        <w:trPr>
+          <w:cnfStyle w:val="100000000000" w:firstRow="1" w:lastRow="0" w:firstColumn="0" w:lastColumn="0" w:oddVBand="0" w:evenVBand="0" w:oddHBand="0" w:evenHBand="0" w:firstRowFirstColumn="0" w:firstRowLastColumn="0" w:lastRowFirstColumn="0" w:lastRowLastColumn="0"/>
+          <w:trHeight w:val="274"/>
+        </w:trPr>
+        <w:tc>
+          <w:tcPr>
+            <w:cnfStyle w:val="001000000000" w:firstRow="0" w:lastRow="0" w:firstColumn="1" w:lastColumn="0" w:oddVBand="0" w:evenVBand="0" w:oddHBand="0" w:evenHBand="0" w:firstRowFirstColumn="0" w:firstRowLastColumn="0" w:lastRowFirstColumn="0" w:lastRowLastColumn="0"/>
+            <w:tcW w:w="939" w:type="dxa"/>
+          </w:tcPr>
+          <w:p>
+            <w:r>
+              <w:t xml:space="preserve">Test number </w:t>
+            </w:r>
+          </w:p>
+        </w:tc>
+        <w:tc>
+          <w:tcPr>
+            <w:tcW w:w="2316" w:type="dxa"/>
+          </w:tcPr>
+          <w:p>
+            <w:pPr>
+              <w:cnfStyle w:val="100000000000" w:firstRow="1" w:lastRow="0" w:firstColumn="0" w:lastColumn="0" w:oddVBand="0" w:evenVBand="0" w:oddHBand="0" w:evenHBand="0" w:firstRowFirstColumn="0" w:firstRowLastColumn="0" w:lastRowFirstColumn="0" w:lastRowLastColumn="0"/>
+            </w:pPr>
+            <w:r>
+              <w:t xml:space="preserve">Test description </w:t>
+            </w:r>
+          </w:p>
+        </w:tc>
+        <w:tc>
+          <w:tcPr>
+            <w:tcW w:w="3400" w:type="dxa"/>
+          </w:tcPr>
+          <w:p>
+            <w:pPr>
+              <w:cnfStyle w:val="100000000000" w:firstRow="1" w:lastRow="0" w:firstColumn="0" w:lastColumn="0" w:oddVBand="0" w:evenVBand="0" w:oddHBand="0" w:evenHBand="0" w:firstRowFirstColumn="0" w:firstRowLastColumn="0" w:lastRowFirstColumn="0" w:lastRowLastColumn="0"/>
+            </w:pPr>
+            <w:r>
+              <w:t xml:space="preserve">Expected outcome </w:t>
+            </w:r>
+          </w:p>
+        </w:tc>
+        <w:tc>
+          <w:tcPr>
+            <w:tcW w:w="3258" w:type="dxa"/>
+          </w:tcPr>
+          <w:p>
+            <w:pPr>
+              <w:cnfStyle w:val="100000000000" w:firstRow="1" w:lastRow="0" w:firstColumn="0" w:lastColumn="0" w:oddVBand="0" w:evenVBand="0" w:oddHBand="0" w:evenHBand="0" w:firstRowFirstColumn="0" w:firstRowLastColumn="0" w:lastRowFirstColumn="0" w:lastRowLastColumn="0"/>
+            </w:pPr>
+            <w:r>
+              <w:t xml:space="preserve">Outcome </w:t>
+            </w:r>
+          </w:p>
+        </w:tc>
+        <w:tc>
+          <w:tcPr>
+            <w:tcW w:w="909" w:type="dxa"/>
+          </w:tcPr>
+          <w:p>
+            <w:pPr>
+              <w:cnfStyle w:val="100000000000" w:firstRow="1" w:lastRow="0" w:firstColumn="0" w:lastColumn="0" w:oddVBand="0" w:evenVBand="0" w:oddHBand="0" w:evenHBand="0" w:firstRowFirstColumn="0" w:firstRowLastColumn="0" w:lastRowFirstColumn="0" w:lastRowLastColumn="0"/>
+            </w:pPr>
+            <w:r>
+              <w:t xml:space="preserve">Success </w:t>
+            </w:r>
+          </w:p>
+        </w:tc>
+        <w:tc>
+          <w:tcPr>
+            <w:tcW w:w="1848" w:type="dxa"/>
+          </w:tcPr>
+          <w:p>
+            <w:pPr>
+              <w:cnfStyle w:val="100000000000" w:firstRow="1" w:lastRow="0" w:firstColumn="0" w:lastColumn="0" w:oddVBand="0" w:evenVBand="0" w:oddHBand="0" w:evenHBand="0" w:firstRowFirstColumn="0" w:firstRowLastColumn="0" w:lastRowFirstColumn="0" w:lastRowLastColumn="0"/>
+            </w:pPr>
+            <w:r>
+              <w:t xml:space="preserve">Actions </w:t>
+            </w:r>
+          </w:p>
+        </w:tc>
+        <w:tc>
+          <w:tcPr>
+            <w:tcW w:w="1278" w:type="dxa"/>
+          </w:tcPr>
+          <w:p>
+            <w:pPr>
+              <w:cnfStyle w:val="100000000000" w:firstRow="1" w:lastRow="0" w:firstColumn="0" w:lastColumn="0" w:oddVBand="0" w:evenVBand="0" w:oddHBand="0" w:evenHBand="0" w:firstRowFirstColumn="0" w:firstRowLastColumn="0" w:lastRowFirstColumn="0" w:lastRowLastColumn="0"/>
+            </w:pPr>
+            <w:r>
+              <w:t>Date</w:t>
+            </w:r>
+          </w:p>
+        </w:tc>
+      </w:tr>
+      <w:tr>
+        <w:trPr>
+          <w:cnfStyle w:val="000000100000" w:firstRow="0" w:lastRow="0" w:firstColumn="0" w:lastColumn="0" w:oddVBand="0" w:evenVBand="0" w:oddHBand="1" w:evenHBand="0" w:firstRowFirstColumn="0" w:firstRowLastColumn="0" w:lastRowFirstColumn="0" w:lastRowLastColumn="0"/>
+          <w:trHeight w:val="274"/>
+        </w:trPr>
+        <w:tc>
+          <w:tcPr>
+            <w:cnfStyle w:val="001000000000" w:firstRow="0" w:lastRow="0" w:firstColumn="1" w:lastColumn="0" w:oddVBand="0" w:evenVBand="0" w:oddHBand="0" w:evenHBand="0" w:firstRowFirstColumn="0" w:firstRowLastColumn="0" w:lastRowFirstColumn="0" w:lastRowLastColumn="0"/>
+            <w:tcW w:w="939" w:type="dxa"/>
+          </w:tcPr>
+          <w:p>
+            <w:r>
+              <w:t>1</w:t>
+            </w:r>
+          </w:p>
+        </w:tc>
+        <w:tc>
+          <w:tcPr>
+            <w:tcW w:w="2316" w:type="dxa"/>
+          </w:tcPr>
+          <w:p>
+            <w:pPr>
+              <w:cnfStyle w:val="000000100000" w:firstRow="0" w:lastRow="0" w:firstColumn="0" w:lastColumn="0" w:oddVBand="0" w:evenVBand="0" w:oddHBand="1" w:evenHBand="0" w:firstRowFirstColumn="0" w:firstRowLastColumn="0" w:lastRowFirstColumn="0" w:lastRowLastColumn="0"/>
+            </w:pPr>
+            <w:r>
+              <w:t>Overlay</w:t>
+            </w:r>
+          </w:p>
+        </w:tc>
+        <w:tc>
+          <w:tcPr>
+            <w:tcW w:w="3400" w:type="dxa"/>
+          </w:tcPr>
+          <w:p>
+            <w:pPr>
+              <w:cnfStyle w:val="000000100000" w:firstRow="0" w:lastRow="0" w:firstColumn="0" w:lastColumn="0" w:oddVBand="0" w:evenVBand="0" w:oddHBand="1" w:evenHBand="0" w:firstRowFirstColumn="0" w:firstRowLastColumn="0" w:lastRowFirstColumn="0" w:lastRowLastColumn="0"/>
+            </w:pPr>
+            <w:r>
+              <w:t xml:space="preserve">The overlay should activate when user clicks button and be above each element on page. </w:t>
+            </w:r>
+          </w:p>
+        </w:tc>
+        <w:tc>
+          <w:tcPr>
+            <w:tcW w:w="3258" w:type="dxa"/>
+          </w:tcPr>
+          <w:p>
+            <w:pPr>
+              <w:cnfStyle w:val="000000100000" w:firstRow="0" w:lastRow="0" w:firstColumn="0" w:lastColumn="0" w:oddVBand="0" w:evenVBand="0" w:oddHBand="1" w:evenHBand="0" w:firstRowFirstColumn="0" w:firstRowLastColumn="0" w:lastRowFirstColumn="0" w:lastRowLastColumn="0"/>
+            </w:pPr>
+            <w:r>
+              <w:t xml:space="preserve">When user clicks button the overlay activates and sits above all other elements </w:t>
+            </w:r>
+          </w:p>
+        </w:tc>
+        <w:tc>
+          <w:tcPr>
+            <w:tcW w:w="909" w:type="dxa"/>
+          </w:tcPr>
+          <w:p>
+            <w:pPr>
+              <w:cnfStyle w:val="000000100000" w:firstRow="0" w:lastRow="0" w:firstColumn="0" w:lastColumn="0" w:oddVBand="0" w:evenVBand="0" w:oddHBand="1" w:evenHBand="0" w:firstRowFirstColumn="0" w:firstRowLastColumn="0" w:lastRowFirstColumn="0" w:lastRowLastColumn="0"/>
+            </w:pPr>
+            <w:r>
+              <w:t>Yes</w:t>
+            </w:r>
+          </w:p>
+        </w:tc>
+        <w:tc>
+          <w:tcPr>
+            <w:tcW w:w="1848" w:type="dxa"/>
+          </w:tcPr>
+          <w:p>
+            <w:pPr>
+              <w:cnfStyle w:val="000000100000" w:firstRow="0" w:lastRow="0" w:firstColumn="0" w:lastColumn="0" w:oddVBand="0" w:evenVBand="0" w:oddHBand="1" w:evenHBand="0" w:firstRowFirstColumn="0" w:firstRowLastColumn="0" w:lastRowFirstColumn="0" w:lastRowLastColumn="0"/>
+            </w:pPr>
+            <w:r>
+              <w:t>N/A</w:t>
+            </w:r>
+          </w:p>
+        </w:tc>
+        <w:tc>
+          <w:tcPr>
+            <w:tcW w:w="1278" w:type="dxa"/>
+          </w:tcPr>
+          <w:p>
+            <w:pPr>
+              <w:cnfStyle w:val="000000100000" w:firstRow="0" w:lastRow="0" w:firstColumn="0" w:lastColumn="0" w:oddVBand="0" w:evenVBand="0" w:oddHBand="1" w:evenHBand="0" w:firstRowFirstColumn="0" w:firstRowLastColumn="0" w:lastRowFirstColumn="0" w:lastRowLastColumn="0"/>
+            </w:pPr>
+            <w:r>
+              <w:t>07/05/2023</w:t>
+            </w:r>
+          </w:p>
+        </w:tc>
+      </w:tr>
+      <w:tr>
+        <w:trPr>
+          <w:trHeight w:val="274"/>
+        </w:trPr>
+        <w:tc>
+          <w:tcPr>
+            <w:cnfStyle w:val="001000000000" w:firstRow="0" w:lastRow="0" w:firstColumn="1" w:lastColumn="0" w:oddVBand="0" w:evenVBand="0" w:oddHBand="0" w:evenHBand="0" w:firstRowFirstColumn="0" w:firstRowLastColumn="0" w:lastRowFirstColumn="0" w:lastRowLastColumn="0"/>
+            <w:tcW w:w="939" w:type="dxa"/>
+          </w:tcPr>
+          <w:p>
+            <w:r>
+              <w:t>2</w:t>
+            </w:r>
+          </w:p>
+        </w:tc>
+        <w:tc>
+          <w:tcPr>
+            <w:tcW w:w="2316" w:type="dxa"/>
+          </w:tcPr>
+          <w:p>
+            <w:pPr>
+              <w:cnfStyle w:val="000000000000" w:firstRow="0" w:lastRow="0" w:firstColumn="0" w:lastColumn="0" w:oddVBand="0" w:evenVBand="0" w:oddHBand="0" w:evenHBand="0" w:firstRowFirstColumn="0" w:firstRowLastColumn="0" w:lastRowFirstColumn="0" w:lastRowLastColumn="0"/>
+            </w:pPr>
+            <w:r>
+              <w:t xml:space="preserve">Overlay switch off </w:t>
+            </w:r>
+          </w:p>
+        </w:tc>
+        <w:tc>
+          <w:tcPr>
+            <w:tcW w:w="3400" w:type="dxa"/>
+          </w:tcPr>
+          <w:p>
+            <w:pPr>
+              <w:cnfStyle w:val="000000000000" w:firstRow="0" w:lastRow="0" w:firstColumn="0" w:lastColumn="0" w:oddVBand="0" w:evenVBand="0" w:oddHBand="0" w:evenHBand="0" w:firstRowFirstColumn="0" w:firstRowLastColumn="0" w:lastRowFirstColumn="0" w:lastRowLastColumn="0"/>
+            </w:pPr>
+            <w:r>
+              <w:t>When the user clicks button the overlay turns off.</w:t>
+            </w:r>
+          </w:p>
+        </w:tc>
+        <w:tc>
+          <w:tcPr>
+            <w:tcW w:w="3258" w:type="dxa"/>
+          </w:tcPr>
+          <w:p>
+            <w:pPr>
+              <w:cnfStyle w:val="000000000000" w:firstRow="0" w:lastRow="0" w:firstColumn="0" w:lastColumn="0" w:oddVBand="0" w:evenVBand="0" w:oddHBand="0" w:evenHBand="0" w:firstRowFirstColumn="0" w:firstRowLastColumn="0" w:lastRowFirstColumn="0" w:lastRowLastColumn="0"/>
+            </w:pPr>
+            <w:r>
+              <w:t>When the user clicks the ‘overlay off’ button the overlay disappears.</w:t>
+            </w:r>
+          </w:p>
+        </w:tc>
+        <w:tc>
+          <w:tcPr>
+            <w:tcW w:w="909" w:type="dxa"/>
+          </w:tcPr>
+          <w:p>
+            <w:pPr>
+              <w:cnfStyle w:val="000000000000" w:firstRow="0" w:lastRow="0" w:firstColumn="0" w:lastColumn="0" w:oddVBand="0" w:evenVBand="0" w:oddHBand="0" w:evenHBand="0" w:firstRowFirstColumn="0" w:firstRowLastColumn="0" w:lastRowFirstColumn="0" w:lastRowLastColumn="0"/>
+            </w:pPr>
+            <w:r>
+              <w:t>Yes</w:t>
+            </w:r>
+          </w:p>
+        </w:tc>
+        <w:tc>
+          <w:tcPr>
+            <w:tcW w:w="1848" w:type="dxa"/>
+          </w:tcPr>
+          <w:p>
+            <w:pPr>
+              <w:cnfStyle w:val="000000000000" w:firstRow="0" w:lastRow="0" w:firstColumn="0" w:lastColumn="0" w:oddVBand="0" w:evenVBand="0" w:oddHBand="0" w:evenHBand="0" w:firstRowFirstColumn="0" w:firstRowLastColumn="0" w:lastRowFirstColumn="0" w:lastRowLastColumn="0"/>
+            </w:pPr>
+            <w:r>
+              <w:t>N/A</w:t>
+            </w:r>
+          </w:p>
+        </w:tc>
+        <w:tc>
+          <w:tcPr>
+            <w:tcW w:w="1278" w:type="dxa"/>
+          </w:tcPr>
+          <w:p>
+            <w:pPr>
+              <w:cnfStyle w:val="000000000000" w:firstRow="0" w:lastRow="0" w:firstColumn="0" w:lastColumn="0" w:oddVBand="0" w:evenVBand="0" w:oddHBand="0" w:evenHBand="0" w:firstRowFirstColumn="0" w:firstRowLastColumn="0" w:lastRowFirstColumn="0" w:lastRowLastColumn="0"/>
+            </w:pPr>
+            <w:r>
+              <w:t>07/05/2023</w:t>
+            </w:r>
+          </w:p>
+        </w:tc>
+      </w:tr>
+    </w:tbl>
+    <w:p/>
+    <w:p/>
+    <w:p/>
+    <w:p/>
+    <w:p/>
     <w:p/>
     <w:sectPr>
       <w:pgSz w:w="16838" w:h="11906" w:orient="landscape"/>

</xml_diff>